<commit_message>
hotfix previa a entrega
</commit_message>
<xml_diff>
--- a/reports/C2/Group/00 - Requirements - Group.docx
+++ b/reports/C2/Group/00 - Requirements - Group.docx
@@ -807,6 +807,12 @@
                     <w:rFonts w:asciiTheme="majorHAnsi" w:hAnsiTheme="majorHAnsi" w:cstheme="majorHAnsi"/>
                   </w:rPr>
                   <w:t>, Tester</w:t>
+                </w:r>
+                <w:r>
+                  <w:rPr>
+                    <w:rFonts w:asciiTheme="majorHAnsi" w:hAnsiTheme="majorHAnsi" w:cstheme="majorHAnsi"/>
+                  </w:rPr>
+                  <w:t>, Operator</w:t>
                 </w:r>
               </w:sdtContent>
             </w:sdt>
@@ -11989,12 +11995,14 @@
     <w:rsid w:val="008B1087"/>
     <w:rsid w:val="008B2B2C"/>
     <w:rsid w:val="008E4C14"/>
+    <w:rsid w:val="00915B6D"/>
     <w:rsid w:val="0093034B"/>
     <w:rsid w:val="00946AA5"/>
     <w:rsid w:val="00953D97"/>
     <w:rsid w:val="0099007A"/>
     <w:rsid w:val="009E4441"/>
     <w:rsid w:val="009F61B1"/>
+    <w:rsid w:val="00A00594"/>
     <w:rsid w:val="00A011E1"/>
     <w:rsid w:val="00A04483"/>
     <w:rsid w:val="00A15F13"/>
@@ -13849,12 +13857,19 @@
 </file>
 
 <file path=customXml/item1.xml><?xml version="1.0" encoding="utf-8"?>
-<p:properties xmlns:p="http://schemas.microsoft.com/office/2006/metadata/properties" xmlns:xsi="http://www.w3.org/2001/XMLSchema-instance" xmlns:pc="http://schemas.microsoft.com/office/infopath/2007/PartnerControls">
-  <documentManagement/>
-</p:properties>
+<?mso-contentType ?>
+<FormTemplates xmlns="http://schemas.microsoft.com/sharepoint/v3/contenttype/forms">
+  <Display>DocumentLibraryForm</Display>
+  <Edit>DocumentLibraryForm</Edit>
+  <New>DocumentLibraryForm</New>
+</FormTemplates>
 </file>
 
 <file path=customXml/item2.xml><?xml version="1.0" encoding="utf-8"?>
+<b:Sources xmlns:b="http://schemas.openxmlformats.org/officeDocument/2006/bibliography" xmlns="http://schemas.openxmlformats.org/officeDocument/2006/bibliography" SelectedStyle="\APASixthEditionOfficeOnline.xsl" StyleName="APA" Version="6"/>
+</file>
+
+<file path=customXml/item3.xml><?xml version="1.0" encoding="utf-8"?>
 <ct:contentTypeSchema xmlns:ct="http://schemas.microsoft.com/office/2006/metadata/contentType" xmlns:ma="http://schemas.microsoft.com/office/2006/metadata/properties/metaAttributes" ct:_="" ma:_="" ma:contentTypeName="Documento" ma:contentTypeID="0x010100807EE65815B1654E8D71D32D42B3430C" ma:contentTypeVersion="7" ma:contentTypeDescription="Crear nuevo documento." ma:contentTypeScope="" ma:versionID="d2c3f39ca5387c3ed36cee44e5068320">
   <xsd:schema xmlns:xsd="http://www.w3.org/2001/XMLSchema" xmlns:xs="http://www.w3.org/2001/XMLSchema" xmlns:p="http://schemas.microsoft.com/office/2006/metadata/properties" xmlns:ns2="55e073d5-3dad-4a83-8e11-f5772acce6dc" targetNamespace="http://schemas.microsoft.com/office/2006/metadata/properties" ma:root="true" ma:fieldsID="bdd5d0fcecdbdd5c8dfd2de7ba590c02" ns2:_="">
     <xsd:import namespace="55e073d5-3dad-4a83-8e11-f5772acce6dc"/>
@@ -14016,29 +14031,29 @@
 </ct:contentTypeSchema>
 </file>
 
-<file path=customXml/item3.xml><?xml version="1.0" encoding="utf-8"?>
-<b:Sources xmlns:b="http://schemas.openxmlformats.org/officeDocument/2006/bibliography" xmlns="http://schemas.openxmlformats.org/officeDocument/2006/bibliography" SelectedStyle="\APASixthEditionOfficeOnline.xsl" StyleName="APA" Version="6"/>
-</file>
-
 <file path=customXml/item4.xml><?xml version="1.0" encoding="utf-8"?>
-<?mso-contentType ?>
-<FormTemplates xmlns="http://schemas.microsoft.com/sharepoint/v3/contenttype/forms">
-  <Display>DocumentLibraryForm</Display>
-  <Edit>DocumentLibraryForm</Edit>
-  <New>DocumentLibraryForm</New>
-</FormTemplates>
+<p:properties xmlns:p="http://schemas.microsoft.com/office/2006/metadata/properties" xmlns:xsi="http://www.w3.org/2001/XMLSchema-instance" xmlns:pc="http://schemas.microsoft.com/office/infopath/2007/PartnerControls">
+  <documentManagement/>
+</p:properties>
 </file>
 
 <file path=customXml/itemProps1.xml><?xml version="1.0" encoding="utf-8"?>
-<ds:datastoreItem xmlns:ds="http://schemas.openxmlformats.org/officeDocument/2006/customXml" ds:itemID="{24015C34-EDD6-426D-800D-5179E65C2A93}">
+<ds:datastoreItem xmlns:ds="http://schemas.openxmlformats.org/officeDocument/2006/customXml" ds:itemID="{78EB6D37-5EDD-401E-A3B3-29742D5C1488}">
   <ds:schemaRefs>
-    <ds:schemaRef ds:uri="http://schemas.microsoft.com/office/2006/metadata/properties"/>
-    <ds:schemaRef ds:uri="http://schemas.microsoft.com/office/infopath/2007/PartnerControls"/>
+    <ds:schemaRef ds:uri="http://schemas.microsoft.com/sharepoint/v3/contenttype/forms"/>
   </ds:schemaRefs>
 </ds:datastoreItem>
 </file>
 
 <file path=customXml/itemProps2.xml><?xml version="1.0" encoding="utf-8"?>
+<ds:datastoreItem xmlns:ds="http://schemas.openxmlformats.org/officeDocument/2006/customXml" ds:itemID="{DACBA2D3-B54D-4E9B-B06E-39CB1345C0EE}">
+  <ds:schemaRefs>
+    <ds:schemaRef ds:uri="http://schemas.openxmlformats.org/officeDocument/2006/bibliography"/>
+  </ds:schemaRefs>
+</ds:datastoreItem>
+</file>
+
+<file path=customXml/itemProps3.xml><?xml version="1.0" encoding="utf-8"?>
 <ds:datastoreItem xmlns:ds="http://schemas.openxmlformats.org/officeDocument/2006/customXml" ds:itemID="{F4AFDC45-0F9E-4486-BCE0-28103C41EB0F}">
   <ds:schemaRefs>
     <ds:schemaRef ds:uri="http://schemas.microsoft.com/office/2006/metadata/contentType"/>
@@ -14056,18 +14071,11 @@
 </ds:datastoreItem>
 </file>
 
-<file path=customXml/itemProps3.xml><?xml version="1.0" encoding="utf-8"?>
-<ds:datastoreItem xmlns:ds="http://schemas.openxmlformats.org/officeDocument/2006/customXml" ds:itemID="{DACBA2D3-B54D-4E9B-B06E-39CB1345C0EE}">
+<file path=customXml/itemProps4.xml><?xml version="1.0" encoding="utf-8"?>
+<ds:datastoreItem xmlns:ds="http://schemas.openxmlformats.org/officeDocument/2006/customXml" ds:itemID="{24015C34-EDD6-426D-800D-5179E65C2A93}">
   <ds:schemaRefs>
-    <ds:schemaRef ds:uri="http://schemas.openxmlformats.org/officeDocument/2006/bibliography"/>
-  </ds:schemaRefs>
-</ds:datastoreItem>
-</file>
-
-<file path=customXml/itemProps4.xml><?xml version="1.0" encoding="utf-8"?>
-<ds:datastoreItem xmlns:ds="http://schemas.openxmlformats.org/officeDocument/2006/customXml" ds:itemID="{78EB6D37-5EDD-401E-A3B3-29742D5C1488}">
-  <ds:schemaRefs>
-    <ds:schemaRef ds:uri="http://schemas.microsoft.com/sharepoint/v3/contenttype/forms"/>
+    <ds:schemaRef ds:uri="http://schemas.microsoft.com/office/2006/metadata/properties"/>
+    <ds:schemaRef ds:uri="http://schemas.microsoft.com/office/infopath/2007/PartnerControls"/>
   </ds:schemaRefs>
 </ds:datastoreItem>
 </file>
</xml_diff>